<commit_message>
Adding theory about charts
</commit_message>
<xml_diff>
--- a/Theory/New Microsoft Word Document.docx
+++ b/Theory/New Microsoft Word Document.docx
@@ -416,6 +416,9 @@
     <w:p/>
     <w:p>
       <w:r>
+        <w:rPr>
+          <w:noProof/>
+        </w:rPr>
         <w:lastRenderedPageBreak/>
         <w:drawing>
           <wp:inline distT="0" distB="0" distL="0" distR="0" wp14:anchorId="7E268996" wp14:editId="27794817">
@@ -457,6 +460,9 @@
     <w:p/>
     <w:p>
       <w:r>
+        <w:rPr>
+          <w:noProof/>
+        </w:rPr>
         <w:drawing>
           <wp:inline distT="0" distB="0" distL="0" distR="0" wp14:anchorId="2FF27759" wp14:editId="5DB1F2CB">
             <wp:extent cx="5943600" cy="2781300"/>
@@ -497,6 +503,9 @@
     <w:p/>
     <w:p>
       <w:r>
+        <w:rPr>
+          <w:noProof/>
+        </w:rPr>
         <w:lastRenderedPageBreak/>
         <w:drawing>
           <wp:inline distT="0" distB="0" distL="0" distR="0" wp14:anchorId="63ABD6C6" wp14:editId="463DE4AE">
@@ -538,6 +547,9 @@
     <w:p/>
     <w:p>
       <w:r>
+        <w:rPr>
+          <w:noProof/>
+        </w:rPr>
         <w:drawing>
           <wp:inline distT="0" distB="0" distL="0" distR="0" wp14:anchorId="3644775F" wp14:editId="451D896F">
             <wp:extent cx="5943600" cy="2833370"/>
@@ -577,6 +589,9 @@
     </w:p>
     <w:p>
       <w:r>
+        <w:rPr>
+          <w:noProof/>
+        </w:rPr>
         <w:lastRenderedPageBreak/>
         <w:drawing>
           <wp:inline distT="0" distB="0" distL="0" distR="0" wp14:anchorId="709A2E07" wp14:editId="40FBA16A">
@@ -617,6 +632,9 @@
     </w:p>
     <w:p>
       <w:r>
+        <w:rPr>
+          <w:noProof/>
+        </w:rPr>
         <w:drawing>
           <wp:inline distT="0" distB="0" distL="0" distR="0" wp14:anchorId="1A849694" wp14:editId="6B9161F0">
             <wp:extent cx="5273497" cy="3254022"/>
@@ -657,6 +675,9 @@
     <w:p/>
     <w:p>
       <w:r>
+        <w:rPr>
+          <w:noProof/>
+        </w:rPr>
         <w:lastRenderedPageBreak/>
         <w:drawing>
           <wp:inline distT="0" distB="0" distL="0" distR="0" wp14:anchorId="36B1744D" wp14:editId="4918CF3C">
@@ -698,6 +719,9 @@
     <w:p/>
     <w:p>
       <w:r>
+        <w:rPr>
+          <w:noProof/>
+        </w:rPr>
         <w:drawing>
           <wp:inline distT="0" distB="0" distL="0" distR="0" wp14:anchorId="2DBCDFFD" wp14:editId="48649325">
             <wp:extent cx="5943600" cy="3335020"/>
@@ -773,6 +797,301 @@
         <w:t>Use Good ML Model</w:t>
       </w:r>
     </w:p>
+    <w:p>
+      <w:r>
+        <w:br w:type="page"/>
+      </w:r>
+    </w:p>
+    <w:p>
+      <w:r>
+        <w:lastRenderedPageBreak/>
+        <w:drawing>
+          <wp:inline distT="0" distB="0" distL="0" distR="0" wp14:anchorId="1BFD49F7" wp14:editId="3024F35A">
+            <wp:extent cx="5943600" cy="1924685"/>
+            <wp:effectExtent l="0" t="0" r="0" b="0"/>
+            <wp:docPr id="1026241979" name="Picture 1" descr="A black and white text&#10;&#10;Description automatically generated"/>
+            <wp:cNvGraphicFramePr>
+              <a:graphicFrameLocks xmlns:a="http://schemas.openxmlformats.org/drawingml/2006/main" noChangeAspect="1"/>
+            </wp:cNvGraphicFramePr>
+            <a:graphic xmlns:a="http://schemas.openxmlformats.org/drawingml/2006/main">
+              <a:graphicData uri="http://schemas.openxmlformats.org/drawingml/2006/picture">
+                <pic:pic xmlns:pic="http://schemas.openxmlformats.org/drawingml/2006/picture">
+                  <pic:nvPicPr>
+                    <pic:cNvPr id="1026241979" name="Picture 1" descr="A black and white text&#10;&#10;Description automatically generated"/>
+                    <pic:cNvPicPr/>
+                  </pic:nvPicPr>
+                  <pic:blipFill>
+                    <a:blip r:embed="rId13"/>
+                    <a:stretch>
+                      <a:fillRect/>
+                    </a:stretch>
+                  </pic:blipFill>
+                  <pic:spPr>
+                    <a:xfrm>
+                      <a:off x="0" y="0"/>
+                      <a:ext cx="5943600" cy="1924685"/>
+                    </a:xfrm>
+                    <a:prstGeom prst="rect">
+                      <a:avLst/>
+                    </a:prstGeom>
+                  </pic:spPr>
+                </pic:pic>
+              </a:graphicData>
+            </a:graphic>
+          </wp:inline>
+        </w:drawing>
+      </w:r>
+    </w:p>
+    <w:p/>
+    <w:p>
+      <w:r>
+        <w:t xml:space="preserve">Importance </w:t>
+      </w:r>
+    </w:p>
+    <w:p>
+      <w:r>
+        <w:t xml:space="preserve">Esay in Presentation </w:t>
+      </w:r>
+    </w:p>
+    <w:p>
+      <w:r>
+        <w:t xml:space="preserve">Summarize </w:t>
+      </w:r>
+    </w:p>
+    <w:p>
+      <w:r>
+        <w:t xml:space="preserve">Easy for stack holder </w:t>
+      </w:r>
+    </w:p>
+    <w:p>
+      <w:r>
+        <w:t>Trends</w:t>
+      </w:r>
+    </w:p>
+    <w:p/>
+    <w:p/>
+    <w:p>
+      <w:r>
+        <w:t>4 Important</w:t>
+      </w:r>
+    </w:p>
+    <w:p>
+      <w:r>
+        <w:t xml:space="preserve">Quick insight from data </w:t>
+      </w:r>
+    </w:p>
+    <w:p>
+      <w:r>
+        <w:t>Informed Decision Making</w:t>
+      </w:r>
+    </w:p>
+    <w:p>
+      <w:r>
+        <w:t xml:space="preserve">Engagements with audience investor etc. </w:t>
+      </w:r>
+    </w:p>
+    <w:p>
+      <w:r>
+        <w:t xml:space="preserve">Data Exploration </w:t>
+      </w:r>
+    </w:p>
+    <w:p/>
+    <w:p>
+      <w:r>
+        <w:t>Key principles</w:t>
+      </w:r>
+    </w:p>
+    <w:p>
+      <w:r>
+        <w:t xml:space="preserve">Simplicity </w:t>
+      </w:r>
+    </w:p>
+    <w:p>
+      <w:r>
+        <w:t xml:space="preserve">Consistency  </w:t>
+      </w:r>
+      <w:r>
+        <w:sym w:font="Wingdings" w:char="F0E0"/>
+      </w:r>
+      <w:r>
+        <w:t xml:space="preserve"> same colors and fonts </w:t>
+      </w:r>
+    </w:p>
+    <w:p>
+      <w:r>
+        <w:t xml:space="preserve">Accuracy </w:t>
+      </w:r>
+      <w:r>
+        <w:sym w:font="Wingdings" w:char="F0E0"/>
+      </w:r>
+      <w:r>
+        <w:t xml:space="preserve"> Plot your data complete </w:t>
+      </w:r>
+    </w:p>
+    <w:p/>
+    <w:p/>
+    <w:p>
+      <w:r>
+        <w:lastRenderedPageBreak/>
+        <w:drawing>
+          <wp:inline distT="0" distB="0" distL="0" distR="0" wp14:anchorId="30F8EDC8" wp14:editId="61E65D13">
+            <wp:extent cx="5418290" cy="2591025"/>
+            <wp:effectExtent l="0" t="0" r="0" b="0"/>
+            <wp:docPr id="1769358601" name="Picture 1" descr="A blackboard with yellow writing&#10;&#10;Description automatically generated"/>
+            <wp:cNvGraphicFramePr>
+              <a:graphicFrameLocks xmlns:a="http://schemas.openxmlformats.org/drawingml/2006/main" noChangeAspect="1"/>
+            </wp:cNvGraphicFramePr>
+            <a:graphic xmlns:a="http://schemas.openxmlformats.org/drawingml/2006/main">
+              <a:graphicData uri="http://schemas.openxmlformats.org/drawingml/2006/picture">
+                <pic:pic xmlns:pic="http://schemas.openxmlformats.org/drawingml/2006/picture">
+                  <pic:nvPicPr>
+                    <pic:cNvPr id="1769358601" name="Picture 1" descr="A blackboard with yellow writing&#10;&#10;Description automatically generated"/>
+                    <pic:cNvPicPr/>
+                  </pic:nvPicPr>
+                  <pic:blipFill>
+                    <a:blip r:embed="rId14"/>
+                    <a:stretch>
+                      <a:fillRect/>
+                    </a:stretch>
+                  </pic:blipFill>
+                  <pic:spPr>
+                    <a:xfrm>
+                      <a:off x="0" y="0"/>
+                      <a:ext cx="5418290" cy="2591025"/>
+                    </a:xfrm>
+                    <a:prstGeom prst="rect">
+                      <a:avLst/>
+                    </a:prstGeom>
+                  </pic:spPr>
+                </pic:pic>
+              </a:graphicData>
+            </a:graphic>
+          </wp:inline>
+        </w:drawing>
+      </w:r>
+    </w:p>
+    <w:p/>
+    <w:p>
+      <w:r>
+        <w:drawing>
+          <wp:inline distT="0" distB="0" distL="0" distR="0" wp14:anchorId="586AEF2C" wp14:editId="6CB9F307">
+            <wp:extent cx="5943600" cy="2896235"/>
+            <wp:effectExtent l="0" t="0" r="0" b="0"/>
+            <wp:docPr id="511137281" name="Picture 1" descr="A blackboard with yellow writing&#10;&#10;Description automatically generated"/>
+            <wp:cNvGraphicFramePr>
+              <a:graphicFrameLocks xmlns:a="http://schemas.openxmlformats.org/drawingml/2006/main" noChangeAspect="1"/>
+            </wp:cNvGraphicFramePr>
+            <a:graphic xmlns:a="http://schemas.openxmlformats.org/drawingml/2006/main">
+              <a:graphicData uri="http://schemas.openxmlformats.org/drawingml/2006/picture">
+                <pic:pic xmlns:pic="http://schemas.openxmlformats.org/drawingml/2006/picture">
+                  <pic:nvPicPr>
+                    <pic:cNvPr id="511137281" name="Picture 1" descr="A blackboard with yellow writing&#10;&#10;Description automatically generated"/>
+                    <pic:cNvPicPr/>
+                  </pic:nvPicPr>
+                  <pic:blipFill>
+                    <a:blip r:embed="rId15"/>
+                    <a:stretch>
+                      <a:fillRect/>
+                    </a:stretch>
+                  </pic:blipFill>
+                  <pic:spPr>
+                    <a:xfrm>
+                      <a:off x="0" y="0"/>
+                      <a:ext cx="5943600" cy="2896235"/>
+                    </a:xfrm>
+                    <a:prstGeom prst="rect">
+                      <a:avLst/>
+                    </a:prstGeom>
+                  </pic:spPr>
+                </pic:pic>
+              </a:graphicData>
+            </a:graphic>
+          </wp:inline>
+        </w:drawing>
+      </w:r>
+    </w:p>
+    <w:p/>
+    <w:p>
+      <w:r>
+        <w:lastRenderedPageBreak/>
+        <w:drawing>
+          <wp:inline distT="0" distB="0" distL="0" distR="0" wp14:anchorId="45570756" wp14:editId="58E82D2A">
+            <wp:extent cx="5943600" cy="2931160"/>
+            <wp:effectExtent l="0" t="0" r="0" b="2540"/>
+            <wp:docPr id="1620606048" name="Picture 1" descr="A blackboard with a green and yellow circle and numbers&#10;&#10;Description automatically generated"/>
+            <wp:cNvGraphicFramePr>
+              <a:graphicFrameLocks xmlns:a="http://schemas.openxmlformats.org/drawingml/2006/main" noChangeAspect="1"/>
+            </wp:cNvGraphicFramePr>
+            <a:graphic xmlns:a="http://schemas.openxmlformats.org/drawingml/2006/main">
+              <a:graphicData uri="http://schemas.openxmlformats.org/drawingml/2006/picture">
+                <pic:pic xmlns:pic="http://schemas.openxmlformats.org/drawingml/2006/picture">
+                  <pic:nvPicPr>
+                    <pic:cNvPr id="1620606048" name="Picture 1" descr="A blackboard with a green and yellow circle and numbers&#10;&#10;Description automatically generated"/>
+                    <pic:cNvPicPr/>
+                  </pic:nvPicPr>
+                  <pic:blipFill>
+                    <a:blip r:embed="rId16"/>
+                    <a:stretch>
+                      <a:fillRect/>
+                    </a:stretch>
+                  </pic:blipFill>
+                  <pic:spPr>
+                    <a:xfrm>
+                      <a:off x="0" y="0"/>
+                      <a:ext cx="5943600" cy="2931160"/>
+                    </a:xfrm>
+                    <a:prstGeom prst="rect">
+                      <a:avLst/>
+                    </a:prstGeom>
+                  </pic:spPr>
+                </pic:pic>
+              </a:graphicData>
+            </a:graphic>
+          </wp:inline>
+        </w:drawing>
+      </w:r>
+    </w:p>
+    <w:p/>
+    <w:p>
+      <w:r>
+        <w:drawing>
+          <wp:inline distT="0" distB="0" distL="0" distR="0" wp14:anchorId="1F14D54E" wp14:editId="6C456D2D">
+            <wp:extent cx="5943600" cy="2465070"/>
+            <wp:effectExtent l="0" t="0" r="0" b="0"/>
+            <wp:docPr id="1939788376" name="Picture 1" descr="A blackboard with white text&#10;&#10;Description automatically generated"/>
+            <wp:cNvGraphicFramePr>
+              <a:graphicFrameLocks xmlns:a="http://schemas.openxmlformats.org/drawingml/2006/main" noChangeAspect="1"/>
+            </wp:cNvGraphicFramePr>
+            <a:graphic xmlns:a="http://schemas.openxmlformats.org/drawingml/2006/main">
+              <a:graphicData uri="http://schemas.openxmlformats.org/drawingml/2006/picture">
+                <pic:pic xmlns:pic="http://schemas.openxmlformats.org/drawingml/2006/picture">
+                  <pic:nvPicPr>
+                    <pic:cNvPr id="1939788376" name="Picture 1" descr="A blackboard with white text&#10;&#10;Description automatically generated"/>
+                    <pic:cNvPicPr/>
+                  </pic:nvPicPr>
+                  <pic:blipFill>
+                    <a:blip r:embed="rId17"/>
+                    <a:stretch>
+                      <a:fillRect/>
+                    </a:stretch>
+                  </pic:blipFill>
+                  <pic:spPr>
+                    <a:xfrm>
+                      <a:off x="0" y="0"/>
+                      <a:ext cx="5943600" cy="2465070"/>
+                    </a:xfrm>
+                    <a:prstGeom prst="rect">
+                      <a:avLst/>
+                    </a:prstGeom>
+                  </pic:spPr>
+                </pic:pic>
+              </a:graphicData>
+            </a:graphic>
+          </wp:inline>
+        </w:drawing>
+      </w:r>
+    </w:p>
+    <w:p/>
     <w:sectPr>
       <w:pgSz w:w="12240" w:h="15840"/>
       <w:pgMar w:top="1440" w:right="1440" w:bottom="1440" w:left="1440" w:header="720" w:footer="720" w:gutter="0"/>

</xml_diff>